<commit_message>
project plan aangepast, met verbeterde takenverderling
</commit_message>
<xml_diff>
--- a/Documenten/Projectplan Township.docx
+++ b/Documenten/Projectplan Township.docx
@@ -538,10 +538,20 @@
                                     <w:szCs w:val="28"/>
                                     <w:lang w:val="nl-NL"/>
                                   </w:rPr>
-                                  <w:t>Versie nummer: 1</w:t>
+                                  <w:t xml:space="preserve">Versie nummer: </w:t>
                                 </w:r>
+                                <w:r>
+                                  <w:rPr>
+                                    <w:color w:val="4472C4" w:themeColor="accent1"/>
+                                    <w:sz w:val="28"/>
+                                    <w:szCs w:val="28"/>
+                                    <w:lang w:val="nl-NL"/>
+                                  </w:rPr>
+                                  <w:t>2</w:t>
+                                </w:r>
+                                <w:bookmarkStart w:id="0" w:name="_GoBack"/>
+                                <w:bookmarkEnd w:id="0"/>
                               </w:p>
-                              <w:bookmarkStart w:id="0" w:name="_GoBack"/>
                               <w:p>
                                 <w:pPr>
                                   <w:pStyle w:val="NoSpacing"/>
@@ -580,7 +590,6 @@
                                     </w:r>
                                   </w:sdtContent>
                                 </w:sdt>
-                                <w:bookmarkEnd w:id="0"/>
                               </w:p>
                             </w:txbxContent>
                           </wps:txbx>
@@ -625,10 +634,20 @@
                               <w:szCs w:val="28"/>
                               <w:lang w:val="nl-NL"/>
                             </w:rPr>
-                            <w:t>Versie nummer: 1</w:t>
+                            <w:t xml:space="preserve">Versie nummer: </w:t>
                           </w:r>
+                          <w:r>
+                            <w:rPr>
+                              <w:color w:val="4472C4" w:themeColor="accent1"/>
+                              <w:sz w:val="28"/>
+                              <w:szCs w:val="28"/>
+                              <w:lang w:val="nl-NL"/>
+                            </w:rPr>
+                            <w:t>2</w:t>
+                          </w:r>
+                          <w:bookmarkStart w:id="1" w:name="_GoBack"/>
+                          <w:bookmarkEnd w:id="1"/>
                         </w:p>
-                        <w:bookmarkStart w:id="1" w:name="_GoBack"/>
                         <w:p>
                           <w:pPr>
                             <w:pStyle w:val="NoSpacing"/>
@@ -667,7 +686,6 @@
                               </w:r>
                             </w:sdtContent>
                           </w:sdt>
-                          <w:bookmarkEnd w:id="1"/>
                         </w:p>
                       </w:txbxContent>
                     </v:textbox>
@@ -2338,7 +2356,7 @@
               <w:rPr>
                 <w:lang w:val="nl-NL"/>
               </w:rPr>
-              <w:t>Jason</w:t>
+              <w:t>Ruben</w:t>
             </w:r>
           </w:p>
         </w:tc>
@@ -2982,6 +3000,268 @@
                 <w:lang w:val="nl-NL"/>
               </w:rPr>
               <w:t>28 Aug</w:t>
+            </w:r>
+          </w:p>
+        </w:tc>
+        <w:tc>
+          <w:tcPr>
+            <w:tcW w:w="1418" w:type="dxa"/>
+          </w:tcPr>
+          <w:p>
+            <w:pPr>
+              <w:rPr>
+                <w:lang w:val="nl-NL"/>
+              </w:rPr>
+            </w:pPr>
+            <w:r>
+              <w:rPr>
+                <w:lang w:val="nl-NL"/>
+              </w:rPr>
+              <w:t>Bouw</w:t>
+            </w:r>
+          </w:p>
+        </w:tc>
+        <w:tc>
+          <w:tcPr>
+            <w:tcW w:w="1485" w:type="dxa"/>
+          </w:tcPr>
+          <w:p>
+            <w:pPr>
+              <w:rPr>
+                <w:lang w:val="nl-NL"/>
+              </w:rPr>
+            </w:pPr>
+            <w:r>
+              <w:rPr>
+                <w:lang w:val="nl-NL"/>
+              </w:rPr>
+              <w:t>29 Aug</w:t>
+            </w:r>
+          </w:p>
+        </w:tc>
+        <w:tc>
+          <w:tcPr>
+            <w:tcW w:w="1459" w:type="dxa"/>
+          </w:tcPr>
+          <w:p>
+            <w:pPr>
+              <w:rPr>
+                <w:lang w:val="nl-NL"/>
+              </w:rPr>
+            </w:pPr>
+          </w:p>
+        </w:tc>
+      </w:tr>
+      <w:tr>
+        <w:trPr>
+          <w:trHeight w:val="271"/>
+        </w:trPr>
+        <w:tc>
+          <w:tcPr>
+            <w:tcW w:w="2239" w:type="dxa"/>
+          </w:tcPr>
+          <w:p>
+            <w:pPr>
+              <w:rPr>
+                <w:lang w:val="nl-NL"/>
+              </w:rPr>
+            </w:pPr>
+            <w:r>
+              <w:rPr>
+                <w:lang w:val="nl-NL"/>
+              </w:rPr>
+              <w:t>Bestel pagina voor tickets</w:t>
+            </w:r>
+          </w:p>
+        </w:tc>
+        <w:tc>
+          <w:tcPr>
+            <w:tcW w:w="1134" w:type="dxa"/>
+          </w:tcPr>
+          <w:p>
+            <w:pPr>
+              <w:rPr>
+                <w:lang w:val="nl-NL"/>
+              </w:rPr>
+            </w:pPr>
+            <w:r>
+              <w:rPr>
+                <w:lang w:val="nl-NL"/>
+              </w:rPr>
+              <w:t>middel</w:t>
+            </w:r>
+          </w:p>
+        </w:tc>
+        <w:tc>
+          <w:tcPr>
+            <w:tcW w:w="1134" w:type="dxa"/>
+          </w:tcPr>
+          <w:p>
+            <w:pPr>
+              <w:rPr>
+                <w:lang w:val="nl-NL"/>
+              </w:rPr>
+            </w:pPr>
+            <w:r>
+              <w:rPr>
+                <w:lang w:val="nl-NL"/>
+              </w:rPr>
+              <w:t>Rick</w:t>
+            </w:r>
+          </w:p>
+        </w:tc>
+        <w:tc>
+          <w:tcPr>
+            <w:tcW w:w="1731" w:type="dxa"/>
+          </w:tcPr>
+          <w:p>
+            <w:pPr>
+              <w:rPr>
+                <w:lang w:val="nl-NL"/>
+              </w:rPr>
+            </w:pPr>
+            <w:r>
+              <w:rPr>
+                <w:lang w:val="nl-NL"/>
+              </w:rPr>
+              <w:t xml:space="preserve">28 t/m </w:t>
+            </w:r>
+            <w:r>
+              <w:rPr>
+                <w:lang w:val="nl-NL"/>
+              </w:rPr>
+              <w:t>29 Aug</w:t>
+            </w:r>
+          </w:p>
+        </w:tc>
+        <w:tc>
+          <w:tcPr>
+            <w:tcW w:w="1418" w:type="dxa"/>
+          </w:tcPr>
+          <w:p>
+            <w:pPr>
+              <w:rPr>
+                <w:lang w:val="nl-NL"/>
+              </w:rPr>
+            </w:pPr>
+            <w:r>
+              <w:rPr>
+                <w:lang w:val="nl-NL"/>
+              </w:rPr>
+              <w:t>Bouw</w:t>
+            </w:r>
+          </w:p>
+        </w:tc>
+        <w:tc>
+          <w:tcPr>
+            <w:tcW w:w="1485" w:type="dxa"/>
+          </w:tcPr>
+          <w:p>
+            <w:pPr>
+              <w:rPr>
+                <w:lang w:val="nl-NL"/>
+              </w:rPr>
+            </w:pPr>
+            <w:r>
+              <w:rPr>
+                <w:lang w:val="nl-NL"/>
+              </w:rPr>
+              <w:t>29 Aug</w:t>
+            </w:r>
+          </w:p>
+        </w:tc>
+        <w:tc>
+          <w:tcPr>
+            <w:tcW w:w="1459" w:type="dxa"/>
+          </w:tcPr>
+          <w:p>
+            <w:pPr>
+              <w:rPr>
+                <w:lang w:val="nl-NL"/>
+              </w:rPr>
+            </w:pPr>
+          </w:p>
+        </w:tc>
+      </w:tr>
+      <w:tr>
+        <w:trPr>
+          <w:trHeight w:val="271"/>
+        </w:trPr>
+        <w:tc>
+          <w:tcPr>
+            <w:tcW w:w="2239" w:type="dxa"/>
+          </w:tcPr>
+          <w:p>
+            <w:pPr>
+              <w:rPr>
+                <w:lang w:val="nl-NL"/>
+              </w:rPr>
+            </w:pPr>
+            <w:r>
+              <w:rPr>
+                <w:lang w:val="nl-NL"/>
+              </w:rPr>
+              <w:t>Reserveerpagina voor zalen</w:t>
+            </w:r>
+          </w:p>
+        </w:tc>
+        <w:tc>
+          <w:tcPr>
+            <w:tcW w:w="1134" w:type="dxa"/>
+          </w:tcPr>
+          <w:p>
+            <w:pPr>
+              <w:rPr>
+                <w:lang w:val="nl-NL"/>
+              </w:rPr>
+            </w:pPr>
+            <w:r>
+              <w:rPr>
+                <w:lang w:val="nl-NL"/>
+              </w:rPr>
+              <w:t>middel</w:t>
+            </w:r>
+          </w:p>
+        </w:tc>
+        <w:tc>
+          <w:tcPr>
+            <w:tcW w:w="1134" w:type="dxa"/>
+          </w:tcPr>
+          <w:p>
+            <w:pPr>
+              <w:rPr>
+                <w:lang w:val="nl-NL"/>
+              </w:rPr>
+            </w:pPr>
+            <w:r>
+              <w:rPr>
+                <w:lang w:val="nl-NL"/>
+              </w:rPr>
+              <w:t>Rick</w:t>
+            </w:r>
+          </w:p>
+        </w:tc>
+        <w:tc>
+          <w:tcPr>
+            <w:tcW w:w="1731" w:type="dxa"/>
+          </w:tcPr>
+          <w:p>
+            <w:pPr>
+              <w:rPr>
+                <w:lang w:val="nl-NL"/>
+              </w:rPr>
+            </w:pPr>
+            <w:r>
+              <w:rPr>
+                <w:lang w:val="nl-NL"/>
+              </w:rPr>
+              <w:t xml:space="preserve">28 t/m </w:t>
+            </w:r>
+            <w:r>
+              <w:rPr>
+                <w:lang w:val="nl-NL"/>
+              </w:rPr>
+              <w:t>29 Aug</w:t>
             </w:r>
           </w:p>
         </w:tc>
@@ -3613,6 +3893,7 @@
     <w:lsdException w:name="HTML Sample" w:semiHidden="1" w:unhideWhenUsed="1"/>
     <w:lsdException w:name="HTML Typewriter" w:semiHidden="1" w:unhideWhenUsed="1"/>
     <w:lsdException w:name="HTML Variable" w:semiHidden="1" w:unhideWhenUsed="1"/>
+    <w:lsdException w:name="Normal Table" w:semiHidden="1" w:unhideWhenUsed="1"/>
     <w:lsdException w:name="annotation subject" w:semiHidden="1" w:unhideWhenUsed="1"/>
     <w:lsdException w:name="No List" w:semiHidden="1" w:unhideWhenUsed="1"/>
     <w:lsdException w:name="Outline List 1" w:semiHidden="1" w:unhideWhenUsed="1"/>
@@ -3659,8 +3940,10 @@
     <w:lsdException w:name="Table Subtle 2" w:semiHidden="1" w:unhideWhenUsed="1"/>
     <w:lsdException w:name="Table Web 1" w:semiHidden="1" w:unhideWhenUsed="1"/>
     <w:lsdException w:name="Table Web 2" w:semiHidden="1" w:unhideWhenUsed="1"/>
+    <w:lsdException w:name="Table Web 3" w:semiHidden="1" w:unhideWhenUsed="1"/>
     <w:lsdException w:name="Balloon Text" w:semiHidden="1" w:unhideWhenUsed="1"/>
     <w:lsdException w:name="Table Grid" w:uiPriority="39"/>
+    <w:lsdException w:name="Table Theme" w:semiHidden="1" w:unhideWhenUsed="1"/>
     <w:lsdException w:name="Placeholder Text" w:semiHidden="1"/>
     <w:lsdException w:name="No Spacing" w:uiPriority="1" w:qFormat="1"/>
     <w:lsdException w:name="Light Shading" w:uiPriority="60"/>

</xml_diff>

<commit_message>
Wat ik denk laatste aanpassingen te zijn
</commit_message>
<xml_diff>
--- a/Documenten/Projectplan Township.docx
+++ b/Documenten/Projectplan Township.docx
@@ -366,7 +366,7 @@
                                 <w:sdtContent>
                                   <w:p>
                                     <w:pPr>
-                                      <w:pStyle w:val="NoSpacing"/>
+                                      <w:pStyle w:val="Geenafstand"/>
                                       <w:rPr>
                                         <w:color w:val="595959" w:themeColor="text1" w:themeTint="A6"/>
                                         <w:sz w:val="28"/>
@@ -431,7 +431,7 @@
                           <w:sdtContent>
                             <w:p>
                               <w:pPr>
-                                <w:pStyle w:val="NoSpacing"/>
+                                <w:pStyle w:val="Geenafstand"/>
                                 <w:rPr>
                                   <w:color w:val="595959" w:themeColor="text1" w:themeTint="A6"/>
                                   <w:sz w:val="28"/>
@@ -522,7 +522,7 @@
                             <w:txbxContent>
                               <w:p>
                                 <w:pPr>
-                                  <w:pStyle w:val="NoSpacing"/>
+                                  <w:pStyle w:val="Geenafstand"/>
                                   <w:jc w:val="right"/>
                                   <w:rPr>
                                     <w:color w:val="4472C4" w:themeColor="accent1"/>
@@ -538,13 +538,21 @@
                                     <w:szCs w:val="28"/>
                                     <w:lang w:val="nl-NL"/>
                                   </w:rPr>
-                                  <w:t>Versie nummer: 1</w:t>
+                                  <w:t xml:space="preserve">Versie nummer: </w:t>
+                                </w:r>
+                                <w:r>
+                                  <w:rPr>
+                                    <w:color w:val="4472C4" w:themeColor="accent1"/>
+                                    <w:sz w:val="28"/>
+                                    <w:szCs w:val="28"/>
+                                    <w:lang w:val="nl-NL"/>
+                                  </w:rPr>
+                                  <w:t>2</w:t>
                                 </w:r>
                               </w:p>
-                              <w:bookmarkStart w:id="0" w:name="_GoBack"/>
                               <w:p>
                                 <w:pPr>
-                                  <w:pStyle w:val="NoSpacing"/>
+                                  <w:pStyle w:val="Geenafstand"/>
                                   <w:jc w:val="right"/>
                                   <w:rPr>
                                     <w:color w:val="595959" w:themeColor="text1" w:themeTint="A6"/>
@@ -576,11 +584,46 @@
                                         <w:szCs w:val="20"/>
                                         <w:lang w:val="nl-NL"/>
                                       </w:rPr>
-                                      <w:t>Datum: 27-8-2019</w:t>
+                                      <w:t xml:space="preserve">Datum: </w:t>
+                                    </w:r>
+                                    <w:r>
+                                      <w:rPr>
+                                        <w:color w:val="595959" w:themeColor="text1" w:themeTint="A6"/>
+                                        <w:sz w:val="20"/>
+                                        <w:szCs w:val="20"/>
+                                        <w:lang w:val="nl-NL"/>
+                                      </w:rPr>
+                                      <w:t>2</w:t>
+                                    </w:r>
+                                    <w:r>
+                                      <w:rPr>
+                                        <w:color w:val="595959" w:themeColor="text1" w:themeTint="A6"/>
+                                        <w:sz w:val="20"/>
+                                        <w:szCs w:val="20"/>
+                                        <w:lang w:val="nl-NL"/>
+                                      </w:rPr>
+                                      <w:t>-</w:t>
+                                    </w:r>
+                                    <w:r>
+                                      <w:rPr>
+                                        <w:color w:val="595959" w:themeColor="text1" w:themeTint="A6"/>
+                                        <w:sz w:val="20"/>
+                                        <w:szCs w:val="20"/>
+                                        <w:lang w:val="nl-NL"/>
+                                      </w:rPr>
+                                      <w:t>9</w:t>
+                                    </w:r>
+                                    <w:r>
+                                      <w:rPr>
+                                        <w:color w:val="595959" w:themeColor="text1" w:themeTint="A6"/>
+                                        <w:sz w:val="20"/>
+                                        <w:szCs w:val="20"/>
+                                        <w:lang w:val="nl-NL"/>
+                                      </w:rPr>
+                                      <w:t>-2019</w:t>
                                     </w:r>
                                   </w:sdtContent>
                                 </w:sdt>
-                                <w:bookmarkEnd w:id="0"/>
                               </w:p>
                             </w:txbxContent>
                           </wps:txbx>
@@ -609,7 +652,7 @@
                       <w:txbxContent>
                         <w:p>
                           <w:pPr>
-                            <w:pStyle w:val="NoSpacing"/>
+                            <w:pStyle w:val="Geenafstand"/>
                             <w:jc w:val="right"/>
                             <w:rPr>
                               <w:color w:val="4472C4" w:themeColor="accent1"/>
@@ -625,13 +668,21 @@
                               <w:szCs w:val="28"/>
                               <w:lang w:val="nl-NL"/>
                             </w:rPr>
-                            <w:t>Versie nummer: 1</w:t>
+                            <w:t xml:space="preserve">Versie nummer: </w:t>
+                          </w:r>
+                          <w:r>
+                            <w:rPr>
+                              <w:color w:val="4472C4" w:themeColor="accent1"/>
+                              <w:sz w:val="28"/>
+                              <w:szCs w:val="28"/>
+                              <w:lang w:val="nl-NL"/>
+                            </w:rPr>
+                            <w:t>2</w:t>
                           </w:r>
                         </w:p>
-                        <w:bookmarkStart w:id="1" w:name="_GoBack"/>
                         <w:p>
                           <w:pPr>
-                            <w:pStyle w:val="NoSpacing"/>
+                            <w:pStyle w:val="Geenafstand"/>
                             <w:jc w:val="right"/>
                             <w:rPr>
                               <w:color w:val="595959" w:themeColor="text1" w:themeTint="A6"/>
@@ -663,11 +714,46 @@
                                   <w:szCs w:val="20"/>
                                   <w:lang w:val="nl-NL"/>
                                 </w:rPr>
-                                <w:t>Datum: 27-8-2019</w:t>
+                                <w:t xml:space="preserve">Datum: </w:t>
+                              </w:r>
+                              <w:r>
+                                <w:rPr>
+                                  <w:color w:val="595959" w:themeColor="text1" w:themeTint="A6"/>
+                                  <w:sz w:val="20"/>
+                                  <w:szCs w:val="20"/>
+                                  <w:lang w:val="nl-NL"/>
+                                </w:rPr>
+                                <w:t>2</w:t>
+                              </w:r>
+                              <w:r>
+                                <w:rPr>
+                                  <w:color w:val="595959" w:themeColor="text1" w:themeTint="A6"/>
+                                  <w:sz w:val="20"/>
+                                  <w:szCs w:val="20"/>
+                                  <w:lang w:val="nl-NL"/>
+                                </w:rPr>
+                                <w:t>-</w:t>
+                              </w:r>
+                              <w:r>
+                                <w:rPr>
+                                  <w:color w:val="595959" w:themeColor="text1" w:themeTint="A6"/>
+                                  <w:sz w:val="20"/>
+                                  <w:szCs w:val="20"/>
+                                  <w:lang w:val="nl-NL"/>
+                                </w:rPr>
+                                <w:t>9</w:t>
+                              </w:r>
+                              <w:r>
+                                <w:rPr>
+                                  <w:color w:val="595959" w:themeColor="text1" w:themeTint="A6"/>
+                                  <w:sz w:val="20"/>
+                                  <w:szCs w:val="20"/>
+                                  <w:lang w:val="nl-NL"/>
+                                </w:rPr>
+                                <w:t>-2019</w:t>
                               </w:r>
                             </w:sdtContent>
                           </w:sdt>
-                          <w:bookmarkEnd w:id="1"/>
                         </w:p>
                       </w:txbxContent>
                     </v:textbox>
@@ -1181,7 +1267,25 @@
         <w:rPr>
           <w:lang w:val="nl-NL"/>
         </w:rPr>
-        <w:t xml:space="preserve"> Registratie pagina voor artiesten en de ideal pagina</w:t>
+        <w:t xml:space="preserve"> Registratie pagina voor artiesten</w:t>
+      </w:r>
+      <w:r>
+        <w:rPr>
+          <w:lang w:val="nl-NL"/>
+        </w:rPr>
+        <w:t>,</w:t>
+      </w:r>
+      <w:r>
+        <w:rPr>
+          <w:lang w:val="nl-NL"/>
+        </w:rPr>
+        <w:t xml:space="preserve"> de ideal pagina</w:t>
+      </w:r>
+      <w:r>
+        <w:rPr>
+          <w:lang w:val="nl-NL"/>
+        </w:rPr>
+        <w:t xml:space="preserve"> en de bestel en verhuur pagina voor tickets en zalen</w:t>
       </w:r>
       <w:r>
         <w:rPr>
@@ -1326,7 +1430,7 @@
     </w:p>
     <w:p>
       <w:pPr>
-        <w:pStyle w:val="ListParagraph"/>
+        <w:pStyle w:val="Lijstalinea"/>
         <w:numPr>
           <w:ilvl w:val="0"/>
           <w:numId w:val="1"/>
@@ -1344,7 +1448,7 @@
     </w:p>
     <w:p>
       <w:pPr>
-        <w:pStyle w:val="ListParagraph"/>
+        <w:pStyle w:val="Lijstalinea"/>
         <w:numPr>
           <w:ilvl w:val="0"/>
           <w:numId w:val="1"/>
@@ -1357,12 +1461,30 @@
         <w:rPr>
           <w:lang w:val="nl-NL"/>
         </w:rPr>
-        <w:t>Reserveringspagina voor tickets, waarbij de medewerkers de optredens aan kunnen passen en klanten kunnen reserveren.</w:t>
+        <w:t>bestel</w:t>
+      </w:r>
+      <w:r>
+        <w:rPr>
+          <w:lang w:val="nl-NL"/>
+        </w:rPr>
+        <w:t xml:space="preserve">pagina voor tickets, waarbij de medewerkers de optredens aan kunnen passen en </w:t>
+      </w:r>
+      <w:r>
+        <w:rPr>
+          <w:lang w:val="nl-NL"/>
+        </w:rPr>
+        <w:t>mensen tickets kunnen bestellen</w:t>
+      </w:r>
+      <w:r>
+        <w:rPr>
+          <w:lang w:val="nl-NL"/>
+        </w:rPr>
+        <w:t>.</w:t>
       </w:r>
     </w:p>
     <w:p>
       <w:pPr>
-        <w:pStyle w:val="ListParagraph"/>
+        <w:pStyle w:val="Lijstalinea"/>
         <w:numPr>
           <w:ilvl w:val="0"/>
           <w:numId w:val="1"/>
@@ -1375,12 +1497,26 @@
         <w:rPr>
           <w:lang w:val="nl-NL"/>
         </w:rPr>
-        <w:t>Een pagina waar artiesten zich kunnen aanmelden, door gegevens over hunzelf in te voeren. Deze gegevens worden opgeslagen in de database, en het artiest profiel wordt dan door een medewerker aangemaakt.</w:t>
-      </w:r>
+        <w:t xml:space="preserve">Een zaal verhuur pagina, waar mensen </w:t>
+      </w:r>
+      <w:r>
+        <w:rPr>
+          <w:lang w:val="nl-NL"/>
+        </w:rPr>
+        <w:t>zalen kunnen huren/reserveren</w:t>
+      </w:r>
+      <w:r>
+        <w:rPr>
+          <w:lang w:val="nl-NL"/>
+        </w:rPr>
+        <w:t>.</w:t>
+      </w:r>
+      <w:bookmarkStart w:id="0" w:name="_GoBack"/>
+      <w:bookmarkEnd w:id="0"/>
     </w:p>
     <w:p>
       <w:pPr>
-        <w:pStyle w:val="ListParagraph"/>
+        <w:pStyle w:val="Lijstalinea"/>
         <w:numPr>
           <w:ilvl w:val="0"/>
           <w:numId w:val="1"/>
@@ -1393,12 +1529,12 @@
         <w:rPr>
           <w:lang w:val="nl-NL"/>
         </w:rPr>
-        <w:t>Een login pagina waar medewerkers in kunnen loggen.</w:t>
+        <w:t>Een pagina waar artiesten zich kunnen aanmelden, door gegevens over hunzelf in te voeren. Deze gegevens worden opgeslagen in de database, en het artiest profiel wordt dan door een medewerker aangemaakt.</w:t>
       </w:r>
     </w:p>
     <w:p>
       <w:pPr>
-        <w:pStyle w:val="ListParagraph"/>
+        <w:pStyle w:val="Lijstalinea"/>
         <w:numPr>
           <w:ilvl w:val="0"/>
           <w:numId w:val="1"/>
@@ -1411,12 +1547,12 @@
         <w:rPr>
           <w:lang w:val="nl-NL"/>
         </w:rPr>
-        <w:t>Een contact pagina met contact gegevens.</w:t>
+        <w:t>Een login pagina waar medewerkers in kunnen loggen.</w:t>
       </w:r>
     </w:p>
     <w:p>
       <w:pPr>
-        <w:pStyle w:val="ListParagraph"/>
+        <w:pStyle w:val="Lijstalinea"/>
         <w:numPr>
           <w:ilvl w:val="0"/>
           <w:numId w:val="1"/>
@@ -1429,12 +1565,12 @@
         <w:rPr>
           <w:lang w:val="nl-NL"/>
         </w:rPr>
-        <w:t>Een normaal, leesbaar lettertype.</w:t>
+        <w:t>Een contact pagina met contact gegevens.</w:t>
       </w:r>
     </w:p>
     <w:p>
       <w:pPr>
-        <w:pStyle w:val="ListParagraph"/>
+        <w:pStyle w:val="Lijstalinea"/>
         <w:numPr>
           <w:ilvl w:val="0"/>
           <w:numId w:val="1"/>
@@ -1447,12 +1583,12 @@
         <w:rPr>
           <w:lang w:val="nl-NL"/>
         </w:rPr>
-        <w:t>Een inlogsysteem voor medewerkers.</w:t>
+        <w:t>Een normaal, leesbaar lettertype.</w:t>
       </w:r>
     </w:p>
     <w:p>
       <w:pPr>
-        <w:pStyle w:val="ListParagraph"/>
+        <w:pStyle w:val="Lijstalinea"/>
         <w:numPr>
           <w:ilvl w:val="0"/>
           <w:numId w:val="1"/>
@@ -1465,12 +1601,12 @@
         <w:rPr>
           <w:lang w:val="nl-NL"/>
         </w:rPr>
-        <w:t>De website moet in PHP gemaakt worden.</w:t>
+        <w:t>Een inlogsysteem voor medewerkers.</w:t>
       </w:r>
     </w:p>
     <w:p>
       <w:pPr>
-        <w:pStyle w:val="ListParagraph"/>
+        <w:pStyle w:val="Lijstalinea"/>
         <w:numPr>
           <w:ilvl w:val="0"/>
           <w:numId w:val="1"/>
@@ -1483,6 +1619,24 @@
         <w:rPr>
           <w:lang w:val="nl-NL"/>
         </w:rPr>
+        <w:t>De website moet in PHP gemaakt worden.</w:t>
+      </w:r>
+    </w:p>
+    <w:p>
+      <w:pPr>
+        <w:pStyle w:val="Lijstalinea"/>
+        <w:numPr>
+          <w:ilvl w:val="0"/>
+          <w:numId w:val="1"/>
+        </w:numPr>
+        <w:rPr>
+          <w:lang w:val="nl-NL"/>
+        </w:rPr>
+      </w:pPr>
+      <w:r>
+        <w:rPr>
+          <w:lang w:val="nl-NL"/>
+        </w:rPr>
         <w:t>Er wordt gebruik gemaakt van een database.</w:t>
       </w:r>
       <w:r>
@@ -1541,13 +1695,12 @@
           <w:iCs/>
           <w:lang w:val="nl-NL"/>
         </w:rPr>
-        <w:lastRenderedPageBreak/>
         <w:t>Wensen</w:t>
       </w:r>
     </w:p>
     <w:p>
       <w:pPr>
-        <w:pStyle w:val="ListParagraph"/>
+        <w:pStyle w:val="Lijstalinea"/>
         <w:numPr>
           <w:ilvl w:val="0"/>
           <w:numId w:val="2"/>
@@ -1565,7 +1718,7 @@
     </w:p>
     <w:p>
       <w:pPr>
-        <w:pStyle w:val="ListParagraph"/>
+        <w:pStyle w:val="Lijstalinea"/>
         <w:numPr>
           <w:ilvl w:val="0"/>
           <w:numId w:val="2"/>
@@ -1589,7 +1742,7 @@
     </w:p>
     <w:p>
       <w:pPr>
-        <w:pStyle w:val="ListParagraph"/>
+        <w:pStyle w:val="Lijstalinea"/>
         <w:numPr>
           <w:ilvl w:val="0"/>
           <w:numId w:val="2"/>
@@ -1638,7 +1791,7 @@
     </w:p>
     <w:tbl>
       <w:tblPr>
-        <w:tblStyle w:val="TableGrid"/>
+        <w:tblStyle w:val="Tabelraster"/>
         <w:tblW w:w="10600" w:type="dxa"/>
         <w:tblInd w:w="-684" w:type="dxa"/>
         <w:tblLayout w:type="fixed"/>
@@ -3507,7 +3660,7 @@
       </w:pPr>
     </w:pPrDefault>
   </w:docDefaults>
-  <w:latentStyles w:defLockedState="0" w:defUIPriority="99" w:defSemiHidden="0" w:defUnhideWhenUsed="0" w:defQFormat="0" w:count="377">
+  <w:latentStyles w:defLockedState="0" w:defUIPriority="99" w:defSemiHidden="0" w:defUnhideWhenUsed="0" w:defQFormat="0" w:count="376">
     <w:lsdException w:name="Normal" w:uiPriority="0" w:qFormat="1"/>
     <w:lsdException w:name="heading 1" w:uiPriority="9" w:qFormat="1"/>
     <w:lsdException w:name="heading 2" w:semiHidden="1" w:uiPriority="9" w:unhideWhenUsed="1" w:qFormat="1"/>
@@ -3613,6 +3766,7 @@
     <w:lsdException w:name="HTML Sample" w:semiHidden="1" w:unhideWhenUsed="1"/>
     <w:lsdException w:name="HTML Typewriter" w:semiHidden="1" w:unhideWhenUsed="1"/>
     <w:lsdException w:name="HTML Variable" w:semiHidden="1" w:unhideWhenUsed="1"/>
+    <w:lsdException w:name="Normal Table" w:semiHidden="1" w:unhideWhenUsed="1"/>
     <w:lsdException w:name="annotation subject" w:semiHidden="1" w:unhideWhenUsed="1"/>
     <w:lsdException w:name="No List" w:semiHidden="1" w:unhideWhenUsed="1"/>
     <w:lsdException w:name="Outline List 1" w:semiHidden="1" w:unhideWhenUsed="1"/>
@@ -3659,8 +3813,10 @@
     <w:lsdException w:name="Table Subtle 2" w:semiHidden="1" w:unhideWhenUsed="1"/>
     <w:lsdException w:name="Table Web 1" w:semiHidden="1" w:unhideWhenUsed="1"/>
     <w:lsdException w:name="Table Web 2" w:semiHidden="1" w:unhideWhenUsed="1"/>
+    <w:lsdException w:name="Table Web 3" w:semiHidden="1" w:unhideWhenUsed="1"/>
     <w:lsdException w:name="Balloon Text" w:semiHidden="1" w:unhideWhenUsed="1"/>
     <w:lsdException w:name="Table Grid" w:uiPriority="39"/>
+    <w:lsdException w:name="Table Theme" w:semiHidden="1" w:unhideWhenUsed="1"/>
     <w:lsdException w:name="Placeholder Text" w:semiHidden="1"/>
     <w:lsdException w:name="No Spacing" w:uiPriority="1" w:qFormat="1"/>
     <w:lsdException w:name="Light Shading" w:uiPriority="60"/>
@@ -3881,19 +4037,18 @@
     <w:lsdException w:name="Hashtag" w:semiHidden="1" w:unhideWhenUsed="1"/>
     <w:lsdException w:name="Unresolved Mention" w:semiHidden="1" w:unhideWhenUsed="1"/>
     <w:lsdException w:name="Smart Link" w:semiHidden="1" w:unhideWhenUsed="1"/>
-    <w:lsdException w:name="Smart Link Error" w:semiHidden="1" w:unhideWhenUsed="1"/>
   </w:latentStyles>
-  <w:style w:type="paragraph" w:default="1" w:styleId="Normal">
+  <w:style w:type="paragraph" w:default="1" w:styleId="Standaard">
     <w:name w:val="Normal"/>
     <w:qFormat/>
   </w:style>
-  <w:style w:type="character" w:default="1" w:styleId="DefaultParagraphFont">
+  <w:style w:type="character" w:default="1" w:styleId="Standaardalinea-lettertype">
     <w:name w:val="Default Paragraph Font"/>
     <w:uiPriority w:val="1"/>
     <w:semiHidden/>
     <w:unhideWhenUsed/>
   </w:style>
-  <w:style w:type="table" w:default="1" w:styleId="TableNormal">
+  <w:style w:type="table" w:default="1" w:styleId="Standaardtabel">
     <w:name w:val="Normal Table"/>
     <w:uiPriority w:val="99"/>
     <w:semiHidden/>
@@ -3908,15 +4063,15 @@
       </w:tblCellMar>
     </w:tblPr>
   </w:style>
-  <w:style w:type="numbering" w:default="1" w:styleId="NoList">
+  <w:style w:type="numbering" w:default="1" w:styleId="Geenlijst">
     <w:name w:val="No List"/>
     <w:uiPriority w:val="99"/>
     <w:semiHidden/>
     <w:unhideWhenUsed/>
   </w:style>
-  <w:style w:type="paragraph" w:styleId="NoSpacing">
+  <w:style w:type="paragraph" w:styleId="Geenafstand">
     <w:name w:val="No Spacing"/>
-    <w:link w:val="NoSpacingChar"/>
+    <w:link w:val="GeenafstandChar"/>
     <w:uiPriority w:val="1"/>
     <w:qFormat/>
     <w:rsid w:val="00D30D77"/>
@@ -3927,19 +4082,19 @@
       <w:rFonts w:eastAsiaTheme="minorEastAsia"/>
     </w:rPr>
   </w:style>
-  <w:style w:type="character" w:customStyle="1" w:styleId="NoSpacingChar">
-    <w:name w:val="No Spacing Char"/>
-    <w:basedOn w:val="DefaultParagraphFont"/>
-    <w:link w:val="NoSpacing"/>
+  <w:style w:type="character" w:customStyle="1" w:styleId="GeenafstandChar">
+    <w:name w:val="Geen afstand Char"/>
+    <w:basedOn w:val="Standaardalinea-lettertype"/>
+    <w:link w:val="Geenafstand"/>
     <w:uiPriority w:val="1"/>
     <w:rsid w:val="00D30D77"/>
     <w:rPr>
       <w:rFonts w:eastAsiaTheme="minorEastAsia"/>
     </w:rPr>
   </w:style>
-  <w:style w:type="paragraph" w:styleId="ListParagraph">
+  <w:style w:type="paragraph" w:styleId="Lijstalinea">
     <w:name w:val="List Paragraph"/>
-    <w:basedOn w:val="Normal"/>
+    <w:basedOn w:val="Standaard"/>
     <w:uiPriority w:val="34"/>
     <w:qFormat/>
     <w:rsid w:val="002165D7"/>
@@ -3949,9 +4104,9 @@
       <w:contextualSpacing/>
     </w:pPr>
   </w:style>
-  <w:style w:type="table" w:styleId="TableGrid">
+  <w:style w:type="table" w:styleId="Tabelraster">
     <w:name w:val="Table Grid"/>
-    <w:basedOn w:val="TableNormal"/>
+    <w:basedOn w:val="Standaardtabel"/>
     <w:uiPriority w:val="39"/>
     <w:rsid w:val="00871499"/>
     <w:pPr>
@@ -3968,10 +4123,10 @@
       </w:tblBorders>
     </w:tblPr>
   </w:style>
-  <w:style w:type="paragraph" w:styleId="Header">
+  <w:style w:type="paragraph" w:styleId="Koptekst">
     <w:name w:val="header"/>
-    <w:basedOn w:val="Normal"/>
-    <w:link w:val="HeaderChar"/>
+    <w:basedOn w:val="Standaard"/>
+    <w:link w:val="KoptekstChar"/>
     <w:uiPriority w:val="99"/>
     <w:unhideWhenUsed/>
     <w:rsid w:val="00682572"/>
@@ -3983,17 +4138,17 @@
       <w:spacing w:after="0" w:line="240" w:lineRule="auto"/>
     </w:pPr>
   </w:style>
-  <w:style w:type="character" w:customStyle="1" w:styleId="HeaderChar">
-    <w:name w:val="Header Char"/>
-    <w:basedOn w:val="DefaultParagraphFont"/>
-    <w:link w:val="Header"/>
+  <w:style w:type="character" w:customStyle="1" w:styleId="KoptekstChar">
+    <w:name w:val="Koptekst Char"/>
+    <w:basedOn w:val="Standaardalinea-lettertype"/>
+    <w:link w:val="Koptekst"/>
     <w:uiPriority w:val="99"/>
     <w:rsid w:val="00682572"/>
   </w:style>
-  <w:style w:type="paragraph" w:styleId="Footer">
+  <w:style w:type="paragraph" w:styleId="Voettekst">
     <w:name w:val="footer"/>
-    <w:basedOn w:val="Normal"/>
-    <w:link w:val="FooterChar"/>
+    <w:basedOn w:val="Standaard"/>
+    <w:link w:val="VoettekstChar"/>
     <w:uiPriority w:val="99"/>
     <w:unhideWhenUsed/>
     <w:rsid w:val="00682572"/>
@@ -4005,10 +4160,10 @@
       <w:spacing w:after="0" w:line="240" w:lineRule="auto"/>
     </w:pPr>
   </w:style>
-  <w:style w:type="character" w:customStyle="1" w:styleId="FooterChar">
-    <w:name w:val="Footer Char"/>
-    <w:basedOn w:val="DefaultParagraphFont"/>
-    <w:link w:val="Footer"/>
+  <w:style w:type="character" w:customStyle="1" w:styleId="VoettekstChar">
+    <w:name w:val="Voettekst Char"/>
+    <w:basedOn w:val="Standaardalinea-lettertype"/>
+    <w:link w:val="Voettekst"/>
     <w:uiPriority w:val="99"/>
     <w:rsid w:val="00682572"/>
   </w:style>
@@ -4313,7 +4468,7 @@
 <file path=customXml/item1.xml><?xml version="1.0" encoding="utf-8"?>
 <CoverPageProperties xmlns="http://schemas.microsoft.com/office/2006/coverPageProps">
   <PublishDate/>
-  <Abstract>Datum: 27-8-2019</Abstract>
+  <Abstract>Datum: 2-9-2019</Abstract>
   <CompanyAddress/>
   <CompanyPhone/>
   <CompanyFax/>

</xml_diff>